<commit_message>
Ladder Matrix - Gauss - Numpy
</commit_message>
<xml_diff>
--- a/Project 2/Report.docx
+++ b/Project 2/Report.docx
@@ -5165,6 +5165,20 @@
     </w:p>
     <w:p>
       <w:pPr>
+        <w:rPr>
+          <w:rFonts w:ascii="UVN Giong Song" w:hAnsi="UVN Giong Song"/>
+        </w:rPr>
+      </w:pPr>
+    </w:p>
+    <w:p>
+      <w:pPr>
+        <w:rPr>
+          <w:rFonts w:ascii="UVN Giong Song" w:hAnsi="UVN Giong Song"/>
+        </w:rPr>
+      </w:pPr>
+    </w:p>
+    <w:p>
+      <w:pPr>
         <w:pStyle w:val="u2"/>
         <w:numPr>
           <w:ilvl w:val="0"/>
@@ -5348,6 +5362,7 @@
         <w:t xml:space="preserve"> [[3, 4], [1, 2]</w:t>
       </w:r>
     </w:p>
+    <w:p/>
     <w:p>
       <w:pPr>
         <w:pStyle w:val="u3"/>
@@ -5451,6 +5466,7 @@
         <w:t>Output:  [[1, 2], [6, 8]</w:t>
       </w:r>
     </w:p>
+    <w:p/>
     <w:p>
       <w:pPr>
         <w:pStyle w:val="u3"/>
@@ -5579,13 +5595,6 @@
         <w:t>], [6, 8]</w:t>
       </w:r>
     </w:p>
-    <w:p/>
-    <w:p/>
-    <w:p>
-      <w:r>
-        <w:t>\</w:t>
-      </w:r>
-    </w:p>
     <w:p>
       <w:pPr>
         <w:pStyle w:val="u2"/>
@@ -5959,400 +5968,20 @@
     </w:p>
     <w:p>
       <w:pPr>
-        <w:rPr>
-          <w:rFonts w:ascii="UVN Giong Song" w:hAnsi="UVN Giong Song"/>
-        </w:rPr>
-      </w:pPr>
-    </w:p>
-    <w:p/>
-    <w:p>
-      <w:pPr>
-        <w:pStyle w:val="u3"/>
-        <w:numPr>
-          <w:ilvl w:val="0"/>
-          <w:numId w:val="29"/>
-        </w:numPr>
-        <w:ind w:left="729"/>
-      </w:pPr>
-      <w:r>
-        <w:t>manySolution(self, free, i, n, arr_solve, arr_input)</w:t>
-      </w:r>
-    </w:p>
-    <w:p>
-      <w:pPr>
-        <w:pStyle w:val="oancuaDanhsach"/>
-        <w:numPr>
-          <w:ilvl w:val="0"/>
-          <w:numId w:val="25"/>
-        </w:numPr>
-        <w:rPr>
-          <w:rFonts w:ascii="UVN Giong Song" w:hAnsi="UVN Giong Song"/>
-        </w:rPr>
-      </w:pPr>
-      <w:r>
-        <w:rPr>
-          <w:rFonts w:ascii="UVN Giong Song" w:hAnsi="UVN Giong Song"/>
-        </w:rPr>
-        <w:t>Chức năng: Tính toán nghiệm khi trường hợp “</w:t>
-      </w:r>
-      <w:r>
-        <w:rPr>
-          <w:rFonts w:ascii="UVN Giong Song" w:hAnsi="UVN Giong Song"/>
-        </w:rPr>
-        <w:t>vô số</w:t>
-      </w:r>
-      <w:r>
-        <w:rPr>
-          <w:rFonts w:ascii="UVN Giong Song" w:hAnsi="UVN Giong Song"/>
-        </w:rPr>
-        <w:t xml:space="preserve"> nghi</w:t>
-      </w:r>
-      <w:r>
-        <w:rPr>
-          <w:rFonts w:ascii="UVN Giong Song" w:hAnsi="UVN Giong Song"/>
-        </w:rPr>
-        <w:t>ệm</w:t>
-      </w:r>
-      <w:r>
-        <w:rPr>
-          <w:rFonts w:ascii="UVN Giong Song" w:hAnsi="UVN Giong Song"/>
-        </w:rPr>
-        <w:t xml:space="preserve"> xảy ra”</w:t>
-      </w:r>
-    </w:p>
-    <w:p>
-      <w:pPr>
-        <w:pStyle w:val="oancuaDanhsach"/>
-        <w:numPr>
-          <w:ilvl w:val="0"/>
-          <w:numId w:val="25"/>
-        </w:numPr>
-      </w:pPr>
-      <w:r>
-        <w:rPr>
-          <w:rFonts w:ascii="UVN Giong Song" w:hAnsi="UVN Giong Song"/>
-        </w:rPr>
-        <w:t>Các tham số truyền vào có chức năng như hệt phía trên:</w:t>
-      </w:r>
-    </w:p>
-    <w:p>
-      <w:pPr>
-        <w:pStyle w:val="oancuaDanhsach"/>
-        <w:numPr>
-          <w:ilvl w:val="1"/>
-          <w:numId w:val="25"/>
-        </w:numPr>
-      </w:pPr>
-      <w:r>
-        <w:rPr>
-          <w:rFonts w:ascii="UVN Giong Song" w:hAnsi="UVN Giong Song"/>
-        </w:rPr>
-        <w:t xml:space="preserve">free : </w:t>
-      </w:r>
-      <w:r>
-        <w:rPr>
-          <w:rFonts w:ascii="UVN Giong Song" w:hAnsi="UVN Giong Song"/>
-        </w:rPr>
-        <w:t xml:space="preserve">Đếm số các nghiệm tự do hiện </w:t>
-      </w:r>
-      <w:r>
-        <w:rPr>
-          <w:rFonts w:ascii="UVN Giong Song" w:hAnsi="UVN Giong Song"/>
-        </w:rPr>
-        <w:t>chưa có.</w:t>
-      </w:r>
-    </w:p>
-    <w:p>
-      <w:pPr>
-        <w:pStyle w:val="oancuaDanhsach"/>
-        <w:numPr>
-          <w:ilvl w:val="0"/>
-          <w:numId w:val="25"/>
-        </w:numPr>
-      </w:pPr>
-      <w:r>
-        <w:rPr>
-          <w:rFonts w:ascii="UVN Giong Song" w:hAnsi="UVN Giong Song"/>
-        </w:rPr>
-        <w:t>Cũng sử dụng công thức</w:t>
-      </w:r>
-    </w:p>
-    <w:p>
-      <w:pPr>
-        <w:pStyle w:val="oancuaDanhsach"/>
-        <w:numPr>
-          <w:ilvl w:val="0"/>
-          <w:numId w:val="25"/>
-        </w:numPr>
-      </w:pPr>
-      <w:r>
-        <w:rPr>
-          <w:rFonts w:ascii="UVN Giong Song" w:hAnsi="UVN Giong Song"/>
-        </w:rPr>
-        <w:t>Do nghiệm là các chuỗi str nên phải viết các hàm nhỏ hỗ trợ</w:t>
-      </w:r>
-      <w:r>
-        <w:rPr>
-          <w:rFonts w:ascii="UVN Giong Song" w:hAnsi="UVN Giong Song"/>
-        </w:rPr>
-        <w:t>:</w:t>
-      </w:r>
-    </w:p>
-    <w:p>
-      <w:pPr>
-        <w:pStyle w:val="oancuaDanhsach"/>
-        <w:numPr>
-          <w:ilvl w:val="1"/>
-          <w:numId w:val="25"/>
-        </w:numPr>
-      </w:pPr>
-      <w:r>
-        <w:rPr>
-          <w:rFonts w:ascii="UVN Giong Song" w:hAnsi="UVN Giong Song"/>
-        </w:rPr>
-        <w:lastRenderedPageBreak/>
-        <w:t>subStr(number): trừ number</w:t>
-      </w:r>
-    </w:p>
-    <w:p>
-      <w:pPr>
-        <w:pStyle w:val="oancuaDanhsach"/>
-        <w:numPr>
-          <w:ilvl w:val="1"/>
-          <w:numId w:val="25"/>
-        </w:numPr>
-      </w:pPr>
-      <w:r>
-        <w:rPr>
-          <w:rFonts w:ascii="UVN Giong Song" w:hAnsi="UVN Giong Song"/>
-        </w:rPr>
-        <w:t>dev(a, b): chia a cho b (a/b)</w:t>
-      </w:r>
-    </w:p>
-    <w:p>
-      <w:pPr>
-        <w:pStyle w:val="oancuaDanhsach"/>
-        <w:numPr>
-          <w:ilvl w:val="1"/>
-          <w:numId w:val="25"/>
-        </w:numPr>
-      </w:pPr>
-      <w:r>
-        <w:rPr>
-          <w:rFonts w:ascii="UVN Giong Song" w:hAnsi="UVN Giong Song"/>
-        </w:rPr>
-        <w:t>mul(a, b)</w:t>
-      </w:r>
-      <w:r>
-        <w:rPr>
-          <w:rFonts w:ascii="UVN Giong Song" w:hAnsi="UVN Giong Song"/>
-        </w:rPr>
-        <w:t>: nhân a với b (a*b)</w:t>
-      </w:r>
-    </w:p>
-    <w:p>
-      <w:pPr>
-        <w:pStyle w:val="u3"/>
-        <w:numPr>
-          <w:ilvl w:val="0"/>
-          <w:numId w:val="29"/>
-        </w:numPr>
-        <w:ind w:left="729"/>
-      </w:pPr>
-      <w:r>
-        <w:t>Algorithm(self)</w:t>
-      </w:r>
-    </w:p>
-    <w:p>
-      <w:pPr>
-        <w:pStyle w:val="oancuaDanhsach"/>
-        <w:numPr>
-          <w:ilvl w:val="0"/>
-          <w:numId w:val="25"/>
-        </w:numPr>
-        <w:rPr>
-          <w:rFonts w:ascii="UVN Giong Song" w:hAnsi="UVN Giong Song"/>
-        </w:rPr>
-      </w:pPr>
-      <w:r>
-        <w:rPr>
-          <w:rFonts w:ascii="UVN Giong Song" w:hAnsi="UVN Giong Song"/>
-        </w:rPr>
-        <w:t xml:space="preserve">Chức năng: </w:t>
-      </w:r>
-      <w:r>
-        <w:rPr>
-          <w:rFonts w:ascii="UVN Giong Song" w:hAnsi="UVN Giong Song"/>
-        </w:rPr>
-        <w:t>Giải hệ phương trình tuyến tính bằng Gauss.</w:t>
-      </w:r>
-    </w:p>
-    <w:p>
-      <w:pPr>
-        <w:pStyle w:val="oancuaDanhsach"/>
-        <w:numPr>
-          <w:ilvl w:val="0"/>
-          <w:numId w:val="25"/>
-        </w:numPr>
-        <w:rPr>
-          <w:rFonts w:ascii="UVN Giong Song" w:hAnsi="UVN Giong Song"/>
-        </w:rPr>
-      </w:pPr>
-      <w:r>
-        <w:rPr>
-          <w:rFonts w:ascii="UVN Giong Song" w:hAnsi="UVN Giong Song"/>
-        </w:rPr>
-        <w:t>Đưa</w:t>
-      </w:r>
-      <w:r>
-        <w:rPr>
-          <w:rFonts w:ascii="UVN Giong Song" w:hAnsi="UVN Giong Song"/>
-        </w:rPr>
-        <w:t xml:space="preserve"> về ma trận bậc thang.</w:t>
-      </w:r>
-    </w:p>
-    <w:p>
-      <w:pPr>
-        <w:pStyle w:val="oancuaDanhsach"/>
-        <w:numPr>
-          <w:ilvl w:val="0"/>
-          <w:numId w:val="25"/>
-        </w:numPr>
-        <w:rPr>
-          <w:rFonts w:ascii="UVN Giong Song" w:hAnsi="UVN Giong Song"/>
-        </w:rPr>
-      </w:pPr>
-      <w:r>
-        <w:rPr>
-          <w:rFonts w:ascii="UVN Giong Song" w:hAnsi="UVN Giong Song"/>
-        </w:rPr>
-        <w:t>Kiểm tra xem kết quả rơi vào TH nào:</w:t>
-      </w:r>
-    </w:p>
-    <w:p>
-      <w:pPr>
-        <w:pStyle w:val="oancuaDanhsach"/>
-        <w:numPr>
-          <w:ilvl w:val="1"/>
-          <w:numId w:val="25"/>
-        </w:numPr>
-        <w:rPr>
-          <w:rFonts w:ascii="UVN Giong Song" w:hAnsi="UVN Giong Song"/>
-        </w:rPr>
-      </w:pPr>
-      <w:r>
-        <w:rPr>
-          <w:rFonts w:ascii="UVN Giong Song" w:hAnsi="UVN Giong Song"/>
-        </w:rPr>
-        <w:t>1 nghiệm duy nhất</w:t>
-      </w:r>
-    </w:p>
-    <w:p>
-      <w:pPr>
-        <w:pStyle w:val="oancuaDanhsach"/>
-        <w:numPr>
-          <w:ilvl w:val="1"/>
-          <w:numId w:val="25"/>
-        </w:numPr>
-        <w:rPr>
-          <w:rFonts w:ascii="UVN Giong Song" w:hAnsi="UVN Giong Song"/>
-        </w:rPr>
-      </w:pPr>
-      <w:r>
-        <w:rPr>
-          <w:rFonts w:ascii="UVN Giong Song" w:hAnsi="UVN Giong Song"/>
-        </w:rPr>
-        <w:t>Vô số nghiệm</w:t>
-      </w:r>
-    </w:p>
-    <w:p>
-      <w:pPr>
-        <w:pStyle w:val="oancuaDanhsach"/>
-        <w:numPr>
-          <w:ilvl w:val="1"/>
-          <w:numId w:val="25"/>
-        </w:numPr>
-        <w:rPr>
-          <w:rFonts w:ascii="UVN Giong Song" w:hAnsi="UVN Giong Song"/>
-        </w:rPr>
-      </w:pPr>
-      <w:r>
-        <w:rPr>
-          <w:rFonts w:ascii="UVN Giong Song" w:hAnsi="UVN Giong Song"/>
-        </w:rPr>
-        <w:t>Vô nghiệm</w:t>
-      </w:r>
-    </w:p>
-    <w:p>
-      <w:pPr>
-        <w:pStyle w:val="oancuaDanhsach"/>
-        <w:numPr>
-          <w:ilvl w:val="0"/>
-          <w:numId w:val="25"/>
-        </w:numPr>
-        <w:rPr>
-          <w:rFonts w:ascii="UVN Giong Song" w:hAnsi="UVN Giong Song"/>
-        </w:rPr>
-      </w:pPr>
-      <w:r>
-        <w:rPr>
-          <w:rFonts w:ascii="UVN Giong Song" w:hAnsi="UVN Giong Song"/>
-        </w:rPr>
-        <w:t>Trả về nghiệm phù hợp</w:t>
-      </w:r>
-    </w:p>
-    <w:p>
-      <w:pPr>
-        <w:pStyle w:val="u2"/>
-        <w:numPr>
-          <w:ilvl w:val="0"/>
-          <w:numId w:val="24"/>
-        </w:numPr>
-        <w:ind w:left="734"/>
-        <w:rPr>
-          <w:rFonts w:ascii="UVN Giong Song" w:hAnsi="UVN Giong Song"/>
-          <w:sz w:val="40"/>
-          <w:szCs w:val="40"/>
-          <w:u w:val="single"/>
-        </w:rPr>
-      </w:pPr>
-      <w:r>
-        <w:rPr>
-          <w:rFonts w:ascii="UVN Giong Song" w:hAnsi="UVN Giong Song"/>
-          <w:sz w:val="40"/>
-          <w:szCs w:val="40"/>
-          <w:u w:val="single"/>
-        </w:rPr>
-        <w:t>Kết quả chạy thử</w:t>
-      </w:r>
-      <w:r>
-        <w:rPr>
-          <w:rFonts w:ascii="UVN Giong Song" w:hAnsi="UVN Giong Song"/>
-          <w:sz w:val="40"/>
-          <w:szCs w:val="40"/>
-          <w:u w:val="single"/>
-        </w:rPr>
-        <w:t>:</w:t>
-      </w:r>
-    </w:p>
-    <w:p/>
-    <w:p>
-      <w:pPr>
-        <w:pStyle w:val="u3"/>
-        <w:ind w:left="0" w:firstLine="0"/>
+        <w:jc w:val="center"/>
+        <w:rPr>
+          <w:rFonts w:ascii="UVN Giong Song" w:hAnsi="UVN Giong Song"/>
+        </w:rPr>
+      </w:pPr>
+      <w:r>
         <w:rPr>
           <w:noProof/>
         </w:rPr>
-      </w:pPr>
-      <w:r>
-        <w:rPr>
-          <w:noProof/>
-        </w:rPr>
         <w:drawing>
-          <wp:inline distT="0" distB="0" distL="0" distR="0" wp14:anchorId="38E97487" wp14:editId="4EE882E7">
-            <wp:extent cx="2446020" cy="1445376"/>
-            <wp:effectExtent l="0" t="0" r="0" b="2540"/>
-            <wp:docPr id="2" name="Hình ảnh 2" descr="Ảnh có chứa văn bản&#10;&#10;Mô tả được tạo tự động"/>
+          <wp:inline distT="0" distB="0" distL="0" distR="0" wp14:anchorId="55A26850" wp14:editId="06170A79">
+            <wp:extent cx="6607801" cy="2091267"/>
+            <wp:effectExtent l="0" t="0" r="3175" b="4445"/>
+            <wp:docPr id="4" name="Hình ảnh 4" descr="The inverse of 3 x 3 matrices with matrix row operations | StudyPug"/>
             <wp:cNvGraphicFramePr>
               <a:graphicFrameLocks xmlns:a="http://schemas.openxmlformats.org/drawingml/2006/main" noChangeAspect="1"/>
             </wp:cNvGraphicFramePr>
@@ -6360,23 +5989,36 @@
               <a:graphicData uri="http://schemas.openxmlformats.org/drawingml/2006/picture">
                 <pic:pic xmlns:pic="http://schemas.openxmlformats.org/drawingml/2006/picture">
                   <pic:nvPicPr>
-                    <pic:cNvPr id="2" name="Hình ảnh 2" descr="Ảnh có chứa văn bản&#10;&#10;Mô tả được tạo tự động"/>
-                    <pic:cNvPicPr/>
+                    <pic:cNvPr id="0" name="Picture 1" descr="The inverse of 3 x 3 matrices with matrix row operations | StudyPug"/>
+                    <pic:cNvPicPr>
+                      <a:picLocks noChangeAspect="1" noChangeArrowheads="1"/>
+                    </pic:cNvPicPr>
                   </pic:nvPicPr>
                   <pic:blipFill>
-                    <a:blip r:embed="rId13"/>
+                    <a:blip r:embed="rId13">
+                      <a:extLst>
+                        <a:ext uri="{28A0092B-C50C-407E-A947-70E740481C1C}">
+                          <a14:useLocalDpi xmlns:a14="http://schemas.microsoft.com/office/drawing/2010/main" val="0"/>
+                        </a:ext>
+                      </a:extLst>
+                    </a:blip>
+                    <a:srcRect/>
                     <a:stretch>
                       <a:fillRect/>
                     </a:stretch>
                   </pic:blipFill>
-                  <pic:spPr>
+                  <pic:spPr bwMode="auto">
                     <a:xfrm>
                       <a:off x="0" y="0"/>
-                      <a:ext cx="2450226" cy="1447861"/>
+                      <a:ext cx="6628654" cy="2097867"/>
                     </a:xfrm>
                     <a:prstGeom prst="rect">
                       <a:avLst/>
                     </a:prstGeom>
+                    <a:noFill/>
+                    <a:ln>
+                      <a:noFill/>
+                    </a:ln>
                   </pic:spPr>
                 </pic:pic>
               </a:graphicData>
@@ -6384,18 +6026,75 @@
           </wp:inline>
         </w:drawing>
       </w:r>
-      <w:r>
-        <w:tab/>
-      </w:r>
-      <w:r>
-        <w:rPr>
-          <w:noProof/>
+    </w:p>
+    <w:p>
+      <w:pPr>
+        <w:pStyle w:val="u2"/>
+        <w:numPr>
+          <w:ilvl w:val="0"/>
+          <w:numId w:val="24"/>
+        </w:numPr>
+        <w:ind w:left="734"/>
+        <w:rPr>
+          <w:rFonts w:ascii="UVN Giong Song" w:hAnsi="UVN Giong Song"/>
+          <w:sz w:val="40"/>
+          <w:szCs w:val="40"/>
+          <w:u w:val="single"/>
+        </w:rPr>
+      </w:pPr>
+      <w:r>
+        <w:rPr>
+          <w:rFonts w:ascii="UVN Giong Song" w:hAnsi="UVN Giong Song"/>
+          <w:sz w:val="40"/>
+          <w:szCs w:val="40"/>
+          <w:u w:val="single"/>
+        </w:rPr>
+        <w:lastRenderedPageBreak/>
+        <w:t>Kết quả chạy thử</w:t>
+      </w:r>
+      <w:r>
+        <w:rPr>
+          <w:rFonts w:ascii="UVN Giong Song" w:hAnsi="UVN Giong Song"/>
+          <w:sz w:val="40"/>
+          <w:szCs w:val="40"/>
+          <w:u w:val="single"/>
+        </w:rPr>
+        <w:t>:</w:t>
+      </w:r>
+    </w:p>
+    <w:p>
+      <w:pPr>
+        <w:pStyle w:val="oancuaDanhsach"/>
+        <w:numPr>
+          <w:ilvl w:val="0"/>
+          <w:numId w:val="25"/>
+        </w:numPr>
+        <w:rPr>
+          <w:rFonts w:ascii="UVN Giong Song" w:hAnsi="UVN Giong Song"/>
+        </w:rPr>
+      </w:pPr>
+      <w:r>
+        <w:rPr>
+          <w:rFonts w:ascii="UVN Giong Song" w:hAnsi="UVN Giong Song"/>
+        </w:rPr>
+        <w:t>Input:</w:t>
+      </w:r>
+    </w:p>
+    <w:p>
+      <w:pPr>
+        <w:rPr>
+          <w:rFonts w:ascii="UVN Giong Song" w:hAnsi="UVN Giong Song"/>
+        </w:rPr>
+      </w:pPr>
+      <w:r>
+        <w:rPr>
+          <w:rFonts w:ascii="UVN Giong Song" w:hAnsi="UVN Giong Song"/>
         </w:rPr>
         <w:drawing>
-          <wp:inline distT="0" distB="0" distL="0" distR="0" wp14:anchorId="22872D80" wp14:editId="36E95640">
-            <wp:extent cx="2110923" cy="1440305"/>
-            <wp:effectExtent l="0" t="0" r="3810" b="7620"/>
-            <wp:docPr id="3" name="Hình ảnh 3" descr="Ảnh có chứa văn bản, thiết bị điện tử, ảnh chụp màn hình&#10;&#10;Mô tả được tạo tự động"/>
+          <wp:inline distT="0" distB="0" distL="0" distR="0" wp14:anchorId="78B5EFB8" wp14:editId="39A1EA94">
+            <wp:extent cx="3302000" cy="1013706"/>
+            <wp:effectExtent l="0" t="0" r="0" b="0"/>
+            <wp:docPr id="39" name="Hình ảnh 39" descr="Ảnh có chứa văn bản, đen, thiết bị điện tử, đóng&#10;&#10;Mô tả được tạo tự động"/>
             <wp:cNvGraphicFramePr>
               <a:graphicFrameLocks xmlns:a="http://schemas.openxmlformats.org/drawingml/2006/main" noChangeAspect="1"/>
             </wp:cNvGraphicFramePr>
@@ -6403,7 +6102,7 @@
               <a:graphicData uri="http://schemas.openxmlformats.org/drawingml/2006/picture">
                 <pic:pic xmlns:pic="http://schemas.openxmlformats.org/drawingml/2006/picture">
                   <pic:nvPicPr>
-                    <pic:cNvPr id="3" name="Hình ảnh 3" descr="Ảnh có chứa văn bản, thiết bị điện tử, ảnh chụp màn hình&#10;&#10;Mô tả được tạo tự động"/>
+                    <pic:cNvPr id="39" name="Hình ảnh 39" descr="Ảnh có chứa văn bản, đen, thiết bị điện tử, đóng&#10;&#10;Mô tả được tạo tự động"/>
                     <pic:cNvPicPr/>
                   </pic:nvPicPr>
                   <pic:blipFill>
@@ -6415,7 +6114,7 @@
                   <pic:spPr>
                     <a:xfrm>
                       <a:off x="0" y="0"/>
-                      <a:ext cx="2110923" cy="1440305"/>
+                      <a:ext cx="3311550" cy="1016638"/>
                     </a:xfrm>
                     <a:prstGeom prst="rect">
                       <a:avLst/>
@@ -6427,21 +6126,40 @@
           </wp:inline>
         </w:drawing>
       </w:r>
-      <w:r>
-        <w:rPr>
-          <w:noProof/>
-        </w:rPr>
-        <w:tab/>
-      </w:r>
-      <w:r>
-        <w:rPr>
-          <w:noProof/>
+    </w:p>
+    <w:p>
+      <w:pPr>
+        <w:pStyle w:val="oancuaDanhsach"/>
+        <w:numPr>
+          <w:ilvl w:val="0"/>
+          <w:numId w:val="25"/>
+        </w:numPr>
+        <w:rPr>
+          <w:rFonts w:ascii="UVN Giong Song" w:hAnsi="UVN Giong Song"/>
+        </w:rPr>
+      </w:pPr>
+      <w:r>
+        <w:rPr>
+          <w:rFonts w:ascii="UVN Giong Song" w:hAnsi="UVN Giong Song"/>
+        </w:rPr>
+        <w:t>Main:</w:t>
+      </w:r>
+    </w:p>
+    <w:p>
+      <w:pPr>
+        <w:rPr>
+          <w:rFonts w:ascii="UVN Giong Song" w:hAnsi="UVN Giong Song"/>
+        </w:rPr>
+      </w:pPr>
+      <w:r>
+        <w:rPr>
+          <w:rFonts w:ascii="UVN Giong Song" w:hAnsi="UVN Giong Song"/>
         </w:rPr>
         <w:drawing>
-          <wp:inline distT="0" distB="0" distL="0" distR="0" wp14:anchorId="354769CB" wp14:editId="0FB25F0D">
-            <wp:extent cx="2004234" cy="1455546"/>
-            <wp:effectExtent l="0" t="0" r="0" b="0"/>
-            <wp:docPr id="5" name="Hình ảnh 5" descr="Ảnh có chứa văn bản&#10;&#10;Mô tả được tạo tự động"/>
+          <wp:inline distT="0" distB="0" distL="0" distR="0" wp14:anchorId="1D92CEC1" wp14:editId="4B761D9D">
+            <wp:extent cx="2540000" cy="2490680"/>
+            <wp:effectExtent l="0" t="0" r="0" b="5080"/>
+            <wp:docPr id="41" name="Hình ảnh 41" descr="Ảnh có chứa văn bản&#10;&#10;Mô tả được tạo tự động"/>
             <wp:cNvGraphicFramePr>
               <a:graphicFrameLocks xmlns:a="http://schemas.openxmlformats.org/drawingml/2006/main" noChangeAspect="1"/>
             </wp:cNvGraphicFramePr>
@@ -6449,7 +6167,7 @@
               <a:graphicData uri="http://schemas.openxmlformats.org/drawingml/2006/picture">
                 <pic:pic xmlns:pic="http://schemas.openxmlformats.org/drawingml/2006/picture">
                   <pic:nvPicPr>
-                    <pic:cNvPr id="5" name="Hình ảnh 5" descr="Ảnh có chứa văn bản&#10;&#10;Mô tả được tạo tự động"/>
+                    <pic:cNvPr id="41" name="Hình ảnh 41" descr="Ảnh có chứa văn bản&#10;&#10;Mô tả được tạo tự động"/>
                     <pic:cNvPicPr/>
                   </pic:nvPicPr>
                   <pic:blipFill>
@@ -6461,7 +6179,7 @@
                   <pic:spPr>
                     <a:xfrm>
                       <a:off x="0" y="0"/>
-                      <a:ext cx="2004234" cy="1455546"/>
+                      <a:ext cx="2546895" cy="2497442"/>
                     </a:xfrm>
                     <a:prstGeom prst="rect">
                       <a:avLst/>
@@ -6473,32 +6191,21 @@
           </wp:inline>
         </w:drawing>
       </w:r>
-    </w:p>
-    <w:p/>
-    <w:p>
-      <w:pPr>
-        <w:tabs>
-          <w:tab w:val="left" w:pos="1505"/>
-        </w:tabs>
-      </w:pPr>
       <w:r>
         <w:rPr>
           <w:noProof/>
         </w:rPr>
-        <w:lastRenderedPageBreak/>
+        <w:t xml:space="preserve"> </w:t>
+      </w:r>
+      <w:r>
+        <w:rPr>
+          <w:rFonts w:ascii="UVN Giong Song" w:hAnsi="UVN Giong Song"/>
+        </w:rPr>
         <w:drawing>
-          <wp:anchor distT="0" distB="0" distL="114300" distR="114300" simplePos="0" relativeHeight="251659264" behindDoc="0" locked="0" layoutInCell="1" allowOverlap="1" wp14:anchorId="5023C598" wp14:editId="02C68BD9">
-            <wp:simplePos x="755073" y="949036"/>
-            <wp:positionH relativeFrom="column">
-              <wp:align>left</wp:align>
-            </wp:positionH>
-            <wp:positionV relativeFrom="paragraph">
-              <wp:align>top</wp:align>
-            </wp:positionV>
-            <wp:extent cx="3055489" cy="4156364"/>
-            <wp:effectExtent l="0" t="0" r="0" b="0"/>
-            <wp:wrapSquare wrapText="bothSides"/>
-            <wp:docPr id="8" name="Hình ảnh 8" descr="Ảnh có chứa văn bản&#10;&#10;Mô tả được tạo tự động"/>
+          <wp:inline distT="0" distB="0" distL="0" distR="0" wp14:anchorId="6991C898" wp14:editId="64C316F5">
+            <wp:extent cx="2539304" cy="2260600"/>
+            <wp:effectExtent l="0" t="0" r="0" b="6350"/>
+            <wp:docPr id="46" name="Hình ảnh 46" descr="Ảnh có chứa văn bản&#10;&#10;Mô tả được tạo tự động"/>
             <wp:cNvGraphicFramePr>
               <a:graphicFrameLocks xmlns:a="http://schemas.openxmlformats.org/drawingml/2006/main" noChangeAspect="1"/>
             </wp:cNvGraphicFramePr>
@@ -6506,17 +6213,11 @@
               <a:graphicData uri="http://schemas.openxmlformats.org/drawingml/2006/picture">
                 <pic:pic xmlns:pic="http://schemas.openxmlformats.org/drawingml/2006/picture">
                   <pic:nvPicPr>
-                    <pic:cNvPr id="8" name="Hình ảnh 8" descr="Ảnh có chứa văn bản&#10;&#10;Mô tả được tạo tự động"/>
+                    <pic:cNvPr id="46" name="Hình ảnh 46" descr="Ảnh có chứa văn bản&#10;&#10;Mô tả được tạo tự động"/>
                     <pic:cNvPicPr/>
                   </pic:nvPicPr>
                   <pic:blipFill>
-                    <a:blip r:embed="rId16">
-                      <a:extLst>
-                        <a:ext uri="{28A0092B-C50C-407E-A947-70E740481C1C}">
-                          <a14:useLocalDpi xmlns:a14="http://schemas.microsoft.com/office/drawing/2010/main" val="0"/>
-                        </a:ext>
-                      </a:extLst>
-                    </a:blip>
+                    <a:blip r:embed="rId16"/>
                     <a:stretch>
                       <a:fillRect/>
                     </a:stretch>
@@ -6524,7 +6225,7 @@
                   <pic:spPr>
                     <a:xfrm>
                       <a:off x="0" y="0"/>
-                      <a:ext cx="3055489" cy="4156364"/>
+                      <a:ext cx="2547258" cy="2267681"/>
                     </a:xfrm>
                     <a:prstGeom prst="rect">
                       <a:avLst/>
@@ -6533,24 +6234,41 @@
                 </pic:pic>
               </a:graphicData>
             </a:graphic>
-          </wp:anchor>
+          </wp:inline>
         </w:drawing>
       </w:r>
-      <w:r>
-        <w:tab/>
-      </w:r>
-      <w:r>
-        <w:tab/>
-      </w:r>
-      <w:r>
-        <w:rPr>
-          <w:noProof/>
-        </w:rPr>
+    </w:p>
+    <w:p>
+      <w:pPr>
+        <w:pStyle w:val="u3"/>
+        <w:numPr>
+          <w:ilvl w:val="0"/>
+          <w:numId w:val="25"/>
+        </w:numPr>
+        <w:rPr>
+          <w:b w:val="0"/>
+          <w:bCs/>
+          <w:i w:val="0"/>
+          <w:iCs/>
+        </w:rPr>
+      </w:pPr>
+      <w:r>
+        <w:rPr>
+          <w:b w:val="0"/>
+          <w:bCs/>
+          <w:i w:val="0"/>
+          <w:iCs/>
+        </w:rPr>
+        <w:t>Output:</w:t>
+      </w:r>
+    </w:p>
+    <w:p>
+      <w:r>
         <w:drawing>
-          <wp:inline distT="0" distB="0" distL="0" distR="0" wp14:anchorId="2FC7C830" wp14:editId="6C678C2E">
-            <wp:extent cx="3394364" cy="3989329"/>
-            <wp:effectExtent l="0" t="0" r="0" b="0"/>
-            <wp:docPr id="9" name="Hình ảnh 9" descr="Ảnh có chứa văn bản&#10;&#10;Mô tả được tạo tự động"/>
+          <wp:inline distT="0" distB="0" distL="0" distR="0" wp14:anchorId="63D97724" wp14:editId="38FAD0BA">
+            <wp:extent cx="2721500" cy="3149600"/>
+            <wp:effectExtent l="0" t="0" r="3175" b="0"/>
+            <wp:docPr id="50" name="Hình ảnh 50" descr="Ảnh có chứa văn bản&#10;&#10;Mô tả được tạo tự động"/>
             <wp:cNvGraphicFramePr>
               <a:graphicFrameLocks xmlns:a="http://schemas.openxmlformats.org/drawingml/2006/main" noChangeAspect="1"/>
             </wp:cNvGraphicFramePr>
@@ -6558,7 +6276,7 @@
               <a:graphicData uri="http://schemas.openxmlformats.org/drawingml/2006/picture">
                 <pic:pic xmlns:pic="http://schemas.openxmlformats.org/drawingml/2006/picture">
                   <pic:nvPicPr>
-                    <pic:cNvPr id="9" name="Hình ảnh 9" descr="Ảnh có chứa văn bản&#10;&#10;Mô tả được tạo tự động"/>
+                    <pic:cNvPr id="50" name="Hình ảnh 50" descr="Ảnh có chứa văn bản&#10;&#10;Mô tả được tạo tự động"/>
                     <pic:cNvPicPr/>
                   </pic:nvPicPr>
                   <pic:blipFill>
@@ -6570,7 +6288,7 @@
                   <pic:spPr>
                     <a:xfrm>
                       <a:off x="0" y="0"/>
-                      <a:ext cx="3402745" cy="3999179"/>
+                      <a:ext cx="2721500" cy="3149600"/>
                     </a:xfrm>
                     <a:prstGeom prst="rect">
                       <a:avLst/>
@@ -6582,24 +6300,18 @@
           </wp:inline>
         </w:drawing>
       </w:r>
-    </w:p>
-    <w:p>
-      <w:pPr>
-        <w:jc w:val="right"/>
-        <w:rPr>
-          <w:rFonts w:ascii="UVN Giong Song" w:hAnsi="UVN Giong Song"/>
-        </w:rPr>
-      </w:pPr>
-      <w:r>
-        <w:rPr>
-          <w:rFonts w:ascii="UVN Giong Song" w:hAnsi="UVN Giong Song"/>
+      <w:r>
+        <w:rPr>
           <w:noProof/>
         </w:rPr>
+        <w:t xml:space="preserve"> </w:t>
+      </w:r>
+      <w:r>
         <w:drawing>
-          <wp:inline distT="0" distB="0" distL="0" distR="0" wp14:anchorId="15E87B94" wp14:editId="12D99BEF">
-            <wp:extent cx="2232853" cy="2156647"/>
-            <wp:effectExtent l="0" t="0" r="0" b="0"/>
-            <wp:docPr id="38" name="Hình ảnh 38" descr="Ảnh có chứa văn bản&#10;&#10;Mô tả được tạo tự động"/>
+          <wp:inline distT="0" distB="0" distL="0" distR="0" wp14:anchorId="3A6087F0" wp14:editId="244BD1D7">
+            <wp:extent cx="2202371" cy="3246401"/>
+            <wp:effectExtent l="0" t="0" r="7620" b="0"/>
+            <wp:docPr id="54" name="Hình ảnh 54" descr="Ảnh có chứa văn bản&#10;&#10;Mô tả được tạo tự động"/>
             <wp:cNvGraphicFramePr>
               <a:graphicFrameLocks xmlns:a="http://schemas.openxmlformats.org/drawingml/2006/main" noChangeAspect="1"/>
             </wp:cNvGraphicFramePr>
@@ -6607,7 +6319,7 @@
               <a:graphicData uri="http://schemas.openxmlformats.org/drawingml/2006/picture">
                 <pic:pic xmlns:pic="http://schemas.openxmlformats.org/drawingml/2006/picture">
                   <pic:nvPicPr>
-                    <pic:cNvPr id="38" name="Hình ảnh 38" descr="Ảnh có chứa văn bản&#10;&#10;Mô tả được tạo tự động"/>
+                    <pic:cNvPr id="54" name="Hình ảnh 54" descr="Ảnh có chứa văn bản&#10;&#10;Mô tả được tạo tự động"/>
                     <pic:cNvPicPr/>
                   </pic:nvPicPr>
                   <pic:blipFill>
@@ -6619,7 +6331,7 @@
                   <pic:spPr>
                     <a:xfrm>
                       <a:off x="0" y="0"/>
-                      <a:ext cx="2232853" cy="2156647"/>
+                      <a:ext cx="2202371" cy="3246401"/>
                     </a:xfrm>
                     <a:prstGeom prst="rect">
                       <a:avLst/>
@@ -6630,6 +6342,80 @@
             </a:graphic>
           </wp:inline>
         </w:drawing>
+      </w:r>
+    </w:p>
+    <w:p>
+      <w:pPr>
+        <w:pStyle w:val="u2"/>
+        <w:numPr>
+          <w:ilvl w:val="0"/>
+          <w:numId w:val="24"/>
+        </w:numPr>
+        <w:ind w:left="734"/>
+        <w:rPr>
+          <w:rFonts w:ascii="UVN Giong Song" w:hAnsi="UVN Giong Song"/>
+          <w:sz w:val="40"/>
+          <w:szCs w:val="40"/>
+          <w:u w:val="single"/>
+        </w:rPr>
+      </w:pPr>
+      <w:r>
+        <w:rPr>
+          <w:rFonts w:ascii="UVN Giong Song" w:hAnsi="UVN Giong Song"/>
+          <w:sz w:val="40"/>
+          <w:szCs w:val="40"/>
+          <w:u w:val="single"/>
+        </w:rPr>
+        <w:lastRenderedPageBreak/>
+        <w:t>Tài liệu tham khảo</w:t>
+      </w:r>
+      <w:r>
+        <w:rPr>
+          <w:rFonts w:ascii="UVN Giong Song" w:hAnsi="UVN Giong Song"/>
+          <w:sz w:val="40"/>
+          <w:szCs w:val="40"/>
+          <w:u w:val="single"/>
+        </w:rPr>
+        <w:t>:</w:t>
+      </w:r>
+    </w:p>
+    <w:p/>
+    <w:p>
+      <w:pPr>
+        <w:pStyle w:val="Tiuphu"/>
+        <w:numPr>
+          <w:ilvl w:val="0"/>
+          <w:numId w:val="33"/>
+        </w:numPr>
+      </w:pPr>
+      <w:r>
+        <w:t>Slide bài giảng môn “Toán ứng dụng &amp; thống kê”</w:t>
+      </w:r>
+    </w:p>
+    <w:p>
+      <w:pPr>
+        <w:pStyle w:val="Tiuphu"/>
+        <w:numPr>
+          <w:ilvl w:val="0"/>
+          <w:numId w:val="33"/>
+        </w:numPr>
+      </w:pPr>
+      <w:r>
+        <w:t>Slide bài giảng môn “</w:t>
+      </w:r>
+      <w:r>
+        <w:t>Đại số tuyến tính”</w:t>
+      </w:r>
+    </w:p>
+    <w:p/>
+    <w:p>
+      <w:pPr>
+        <w:tabs>
+          <w:tab w:val="left" w:pos="1505"/>
+        </w:tabs>
+      </w:pPr>
+      <w:r>
+        <w:tab/>
       </w:r>
     </w:p>
     <w:p>
@@ -8505,6 +8291,95 @@
     </w:lvl>
   </w:abstractNum>
   <w:abstractNum w:abstractNumId="8" w15:restartNumberingAfterBreak="0">
+    <w:nsid w:val="2DDD31A1"/>
+    <w:multiLevelType w:val="hybridMultilevel"/>
+    <w:tmpl w:val="5D98EF52"/>
+    <w:lvl w:ilvl="0" w:tplc="7816796A">
+      <w:start w:val="1"/>
+      <w:numFmt w:val="decimal"/>
+      <w:lvlText w:val="%1."/>
+      <w:lvlJc w:val="left"/>
+      <w:pPr>
+        <w:ind w:left="1094" w:hanging="360"/>
+      </w:pPr>
+      <w:rPr>
+        <w:rFonts w:hint="default"/>
+      </w:rPr>
+    </w:lvl>
+    <w:lvl w:ilvl="1" w:tplc="04090019" w:tentative="1">
+      <w:start w:val="1"/>
+      <w:numFmt w:val="lowerLetter"/>
+      <w:lvlText w:val="%2."/>
+      <w:lvlJc w:val="left"/>
+      <w:pPr>
+        <w:ind w:left="1814" w:hanging="360"/>
+      </w:pPr>
+    </w:lvl>
+    <w:lvl w:ilvl="2" w:tplc="0409001B" w:tentative="1">
+      <w:start w:val="1"/>
+      <w:numFmt w:val="lowerRoman"/>
+      <w:lvlText w:val="%3."/>
+      <w:lvlJc w:val="right"/>
+      <w:pPr>
+        <w:ind w:left="2534" w:hanging="180"/>
+      </w:pPr>
+    </w:lvl>
+    <w:lvl w:ilvl="3" w:tplc="0409000F" w:tentative="1">
+      <w:start w:val="1"/>
+      <w:numFmt w:val="decimal"/>
+      <w:lvlText w:val="%4."/>
+      <w:lvlJc w:val="left"/>
+      <w:pPr>
+        <w:ind w:left="3254" w:hanging="360"/>
+      </w:pPr>
+    </w:lvl>
+    <w:lvl w:ilvl="4" w:tplc="04090019" w:tentative="1">
+      <w:start w:val="1"/>
+      <w:numFmt w:val="lowerLetter"/>
+      <w:lvlText w:val="%5."/>
+      <w:lvlJc w:val="left"/>
+      <w:pPr>
+        <w:ind w:left="3974" w:hanging="360"/>
+      </w:pPr>
+    </w:lvl>
+    <w:lvl w:ilvl="5" w:tplc="0409001B" w:tentative="1">
+      <w:start w:val="1"/>
+      <w:numFmt w:val="lowerRoman"/>
+      <w:lvlText w:val="%6."/>
+      <w:lvlJc w:val="right"/>
+      <w:pPr>
+        <w:ind w:left="4694" w:hanging="180"/>
+      </w:pPr>
+    </w:lvl>
+    <w:lvl w:ilvl="6" w:tplc="0409000F" w:tentative="1">
+      <w:start w:val="1"/>
+      <w:numFmt w:val="decimal"/>
+      <w:lvlText w:val="%7."/>
+      <w:lvlJc w:val="left"/>
+      <w:pPr>
+        <w:ind w:left="5414" w:hanging="360"/>
+      </w:pPr>
+    </w:lvl>
+    <w:lvl w:ilvl="7" w:tplc="04090019" w:tentative="1">
+      <w:start w:val="1"/>
+      <w:numFmt w:val="lowerLetter"/>
+      <w:lvlText w:val="%8."/>
+      <w:lvlJc w:val="left"/>
+      <w:pPr>
+        <w:ind w:left="6134" w:hanging="360"/>
+      </w:pPr>
+    </w:lvl>
+    <w:lvl w:ilvl="8" w:tplc="0409001B" w:tentative="1">
+      <w:start w:val="1"/>
+      <w:numFmt w:val="lowerRoman"/>
+      <w:lvlText w:val="%9."/>
+      <w:lvlJc w:val="right"/>
+      <w:pPr>
+        <w:ind w:left="6854" w:hanging="180"/>
+      </w:pPr>
+    </w:lvl>
+  </w:abstractNum>
+  <w:abstractNum w:abstractNumId="9" w15:restartNumberingAfterBreak="0">
     <w:nsid w:val="4434403B"/>
     <w:multiLevelType w:val="hybridMultilevel"/>
     <w:tmpl w:val="B212CB04"/>
@@ -8590,7 +8465,7 @@
       </w:pPr>
     </w:lvl>
   </w:abstractNum>
-  <w:abstractNum w:abstractNumId="9" w15:restartNumberingAfterBreak="0">
+  <w:abstractNum w:abstractNumId="10" w15:restartNumberingAfterBreak="0">
     <w:nsid w:val="458D01A0"/>
     <w:multiLevelType w:val="hybridMultilevel"/>
     <w:tmpl w:val="D5F6FF34"/>
@@ -8703,7 +8578,7 @@
       </w:rPr>
     </w:lvl>
   </w:abstractNum>
-  <w:abstractNum w:abstractNumId="10" w15:restartNumberingAfterBreak="0">
+  <w:abstractNum w:abstractNumId="11" w15:restartNumberingAfterBreak="0">
     <w:nsid w:val="46963CA5"/>
     <w:multiLevelType w:val="hybridMultilevel"/>
     <w:tmpl w:val="B5121AC0"/>
@@ -8827,7 +8702,7 @@
       </w:rPr>
     </w:lvl>
   </w:abstractNum>
-  <w:abstractNum w:abstractNumId="11" w15:restartNumberingAfterBreak="0">
+  <w:abstractNum w:abstractNumId="12" w15:restartNumberingAfterBreak="0">
     <w:nsid w:val="46A8674A"/>
     <w:multiLevelType w:val="hybridMultilevel"/>
     <w:tmpl w:val="A934B256"/>
@@ -8940,7 +8815,7 @@
       </w:rPr>
     </w:lvl>
   </w:abstractNum>
-  <w:abstractNum w:abstractNumId="12" w15:restartNumberingAfterBreak="0">
+  <w:abstractNum w:abstractNumId="13" w15:restartNumberingAfterBreak="0">
     <w:nsid w:val="486E5EA9"/>
     <w:multiLevelType w:val="hybridMultilevel"/>
     <w:tmpl w:val="8CEE03A4"/>
@@ -9152,7 +9027,7 @@
       </w:rPr>
     </w:lvl>
   </w:abstractNum>
-  <w:abstractNum w:abstractNumId="13" w15:restartNumberingAfterBreak="0">
+  <w:abstractNum w:abstractNumId="14" w15:restartNumberingAfterBreak="0">
     <w:nsid w:val="4FBA67DE"/>
     <w:multiLevelType w:val="hybridMultilevel"/>
     <w:tmpl w:val="F5648AAC"/>
@@ -9238,7 +9113,7 @@
       </w:pPr>
     </w:lvl>
   </w:abstractNum>
-  <w:abstractNum w:abstractNumId="14" w15:restartNumberingAfterBreak="0">
+  <w:abstractNum w:abstractNumId="15" w15:restartNumberingAfterBreak="0">
     <w:nsid w:val="53466D92"/>
     <w:multiLevelType w:val="hybridMultilevel"/>
     <w:tmpl w:val="6D9EA8C4"/>
@@ -9450,7 +9325,7 @@
       </w:rPr>
     </w:lvl>
   </w:abstractNum>
-  <w:abstractNum w:abstractNumId="15" w15:restartNumberingAfterBreak="0">
+  <w:abstractNum w:abstractNumId="16" w15:restartNumberingAfterBreak="0">
     <w:nsid w:val="592B17E1"/>
     <w:multiLevelType w:val="hybridMultilevel"/>
     <w:tmpl w:val="24925F16"/>
@@ -9546,7 +9421,7 @@
       </w:pPr>
     </w:lvl>
   </w:abstractNum>
-  <w:abstractNum w:abstractNumId="16" w15:restartNumberingAfterBreak="0">
+  <w:abstractNum w:abstractNumId="17" w15:restartNumberingAfterBreak="0">
     <w:nsid w:val="5C027455"/>
     <w:multiLevelType w:val="hybridMultilevel"/>
     <w:tmpl w:val="3F0E5726"/>
@@ -9643,7 +9518,7 @@
       </w:pPr>
     </w:lvl>
   </w:abstractNum>
-  <w:abstractNum w:abstractNumId="17" w15:restartNumberingAfterBreak="0">
+  <w:abstractNum w:abstractNumId="18" w15:restartNumberingAfterBreak="0">
     <w:nsid w:val="5D3C158B"/>
     <w:multiLevelType w:val="hybridMultilevel"/>
     <w:tmpl w:val="42C4CB64"/>
@@ -9855,7 +9730,7 @@
       </w:rPr>
     </w:lvl>
   </w:abstractNum>
-  <w:abstractNum w:abstractNumId="18" w15:restartNumberingAfterBreak="0">
+  <w:abstractNum w:abstractNumId="19" w15:restartNumberingAfterBreak="0">
     <w:nsid w:val="5F6C799B"/>
     <w:multiLevelType w:val="hybridMultilevel"/>
     <w:tmpl w:val="0CFC6BA8"/>
@@ -9968,7 +9843,7 @@
       </w:rPr>
     </w:lvl>
   </w:abstractNum>
-  <w:abstractNum w:abstractNumId="19" w15:restartNumberingAfterBreak="0">
+  <w:abstractNum w:abstractNumId="20" w15:restartNumberingAfterBreak="0">
     <w:nsid w:val="61F37D80"/>
     <w:multiLevelType w:val="hybridMultilevel"/>
     <w:tmpl w:val="DE944D3A"/>
@@ -10081,7 +9956,7 @@
       </w:rPr>
     </w:lvl>
   </w:abstractNum>
-  <w:abstractNum w:abstractNumId="20" w15:restartNumberingAfterBreak="0">
+  <w:abstractNum w:abstractNumId="21" w15:restartNumberingAfterBreak="0">
     <w:nsid w:val="620702E0"/>
     <w:multiLevelType w:val="hybridMultilevel"/>
     <w:tmpl w:val="EDD8237A"/>
@@ -10293,7 +10168,7 @@
       </w:rPr>
     </w:lvl>
   </w:abstractNum>
-  <w:abstractNum w:abstractNumId="21" w15:restartNumberingAfterBreak="0">
+  <w:abstractNum w:abstractNumId="22" w15:restartNumberingAfterBreak="0">
     <w:nsid w:val="674879C4"/>
     <w:multiLevelType w:val="hybridMultilevel"/>
     <w:tmpl w:val="32100FA4"/>
@@ -10417,7 +10292,7 @@
       </w:rPr>
     </w:lvl>
   </w:abstractNum>
-  <w:abstractNum w:abstractNumId="22" w15:restartNumberingAfterBreak="0">
+  <w:abstractNum w:abstractNumId="23" w15:restartNumberingAfterBreak="0">
     <w:nsid w:val="67CA779B"/>
     <w:multiLevelType w:val="hybridMultilevel"/>
     <w:tmpl w:val="B1940AF0"/>
@@ -10503,7 +10378,7 @@
       </w:pPr>
     </w:lvl>
   </w:abstractNum>
-  <w:abstractNum w:abstractNumId="23" w15:restartNumberingAfterBreak="0">
+  <w:abstractNum w:abstractNumId="24" w15:restartNumberingAfterBreak="0">
     <w:nsid w:val="6AD36C66"/>
     <w:multiLevelType w:val="hybridMultilevel"/>
     <w:tmpl w:val="C5AE3880"/>
@@ -10616,7 +10491,7 @@
       </w:rPr>
     </w:lvl>
   </w:abstractNum>
-  <w:abstractNum w:abstractNumId="24" w15:restartNumberingAfterBreak="0">
+  <w:abstractNum w:abstractNumId="25" w15:restartNumberingAfterBreak="0">
     <w:nsid w:val="6B030DF4"/>
     <w:multiLevelType w:val="hybridMultilevel"/>
     <w:tmpl w:val="E2E06246"/>
@@ -10729,7 +10604,7 @@
       </w:rPr>
     </w:lvl>
   </w:abstractNum>
-  <w:abstractNum w:abstractNumId="25" w15:restartNumberingAfterBreak="0">
+  <w:abstractNum w:abstractNumId="26" w15:restartNumberingAfterBreak="0">
     <w:nsid w:val="6E893ECF"/>
     <w:multiLevelType w:val="multilevel"/>
     <w:tmpl w:val="5AB67C90"/>
@@ -10836,7 +10711,7 @@
       </w:rPr>
     </w:lvl>
   </w:abstractNum>
-  <w:abstractNum w:abstractNumId="26" w15:restartNumberingAfterBreak="0">
+  <w:abstractNum w:abstractNumId="27" w15:restartNumberingAfterBreak="0">
     <w:nsid w:val="6F6B26D4"/>
     <w:multiLevelType w:val="hybridMultilevel"/>
     <w:tmpl w:val="92A6829C"/>
@@ -10949,7 +10824,7 @@
       </w:rPr>
     </w:lvl>
   </w:abstractNum>
-  <w:abstractNum w:abstractNumId="27" w15:restartNumberingAfterBreak="0">
+  <w:abstractNum w:abstractNumId="28" w15:restartNumberingAfterBreak="0">
     <w:nsid w:val="74687B76"/>
     <w:multiLevelType w:val="hybridMultilevel"/>
     <w:tmpl w:val="484E6892"/>
@@ -11062,7 +10937,7 @@
       </w:rPr>
     </w:lvl>
   </w:abstractNum>
-  <w:abstractNum w:abstractNumId="28" w15:restartNumberingAfterBreak="0">
+  <w:abstractNum w:abstractNumId="29" w15:restartNumberingAfterBreak="0">
     <w:nsid w:val="7A335BB7"/>
     <w:multiLevelType w:val="multilevel"/>
     <w:tmpl w:val="7266108E"/>
@@ -11175,7 +11050,7 @@
       </w:rPr>
     </w:lvl>
   </w:abstractNum>
-  <w:abstractNum w:abstractNumId="29" w15:restartNumberingAfterBreak="0">
+  <w:abstractNum w:abstractNumId="30" w15:restartNumberingAfterBreak="0">
     <w:nsid w:val="7A817934"/>
     <w:multiLevelType w:val="hybridMultilevel"/>
     <w:tmpl w:val="EDA20FD8"/>
@@ -11288,7 +11163,7 @@
       </w:rPr>
     </w:lvl>
   </w:abstractNum>
-  <w:abstractNum w:abstractNumId="30" w15:restartNumberingAfterBreak="0">
+  <w:abstractNum w:abstractNumId="31" w15:restartNumberingAfterBreak="0">
     <w:nsid w:val="7C116351"/>
     <w:multiLevelType w:val="multilevel"/>
     <w:tmpl w:val="7266108E"/>
@@ -11401,7 +11276,7 @@
       </w:rPr>
     </w:lvl>
   </w:abstractNum>
-  <w:abstractNum w:abstractNumId="31" w15:restartNumberingAfterBreak="0">
+  <w:abstractNum w:abstractNumId="32" w15:restartNumberingAfterBreak="0">
     <w:nsid w:val="7E3B6C2B"/>
     <w:multiLevelType w:val="hybridMultilevel"/>
     <w:tmpl w:val="142ADA8C"/>
@@ -11526,16 +11401,16 @@
     </w:lvl>
   </w:abstractNum>
   <w:num w:numId="1" w16cid:durableId="48581076">
-    <w:abstractNumId w:val="20"/>
+    <w:abstractNumId w:val="21"/>
   </w:num>
   <w:num w:numId="2" w16cid:durableId="1123766552">
-    <w:abstractNumId w:val="17"/>
+    <w:abstractNumId w:val="18"/>
   </w:num>
   <w:num w:numId="3" w16cid:durableId="124541604">
-    <w:abstractNumId w:val="14"/>
+    <w:abstractNumId w:val="15"/>
   </w:num>
   <w:num w:numId="4" w16cid:durableId="863523467">
-    <w:abstractNumId w:val="12"/>
+    <w:abstractNumId w:val="13"/>
   </w:num>
   <w:num w:numId="5" w16cid:durableId="1521622029">
     <w:abstractNumId w:val="5"/>
@@ -11547,79 +11422,82 @@
     <w:abstractNumId w:val="4"/>
   </w:num>
   <w:num w:numId="8" w16cid:durableId="1524436457">
-    <w:abstractNumId w:val="9"/>
+    <w:abstractNumId w:val="10"/>
   </w:num>
   <w:num w:numId="9" w16cid:durableId="522784838">
-    <w:abstractNumId w:val="29"/>
+    <w:abstractNumId w:val="30"/>
   </w:num>
   <w:num w:numId="10" w16cid:durableId="1224636118">
     <w:abstractNumId w:val="7"/>
   </w:num>
   <w:num w:numId="11" w16cid:durableId="1219129161">
+    <w:abstractNumId w:val="28"/>
+  </w:num>
+  <w:num w:numId="12" w16cid:durableId="252016821">
+    <w:abstractNumId w:val="25"/>
+  </w:num>
+  <w:num w:numId="13" w16cid:durableId="621959669">
+    <w:abstractNumId w:val="24"/>
+  </w:num>
+  <w:num w:numId="14" w16cid:durableId="870608973">
+    <w:abstractNumId w:val="20"/>
+  </w:num>
+  <w:num w:numId="15" w16cid:durableId="2054378361">
     <w:abstractNumId w:val="27"/>
   </w:num>
-  <w:num w:numId="12" w16cid:durableId="252016821">
-    <w:abstractNumId w:val="24"/>
-  </w:num>
-  <w:num w:numId="13" w16cid:durableId="621959669">
-    <w:abstractNumId w:val="23"/>
-  </w:num>
-  <w:num w:numId="14" w16cid:durableId="870608973">
-    <w:abstractNumId w:val="19"/>
-  </w:num>
-  <w:num w:numId="15" w16cid:durableId="2054378361">
-    <w:abstractNumId w:val="26"/>
-  </w:num>
   <w:num w:numId="16" w16cid:durableId="156925230">
-    <w:abstractNumId w:val="28"/>
+    <w:abstractNumId w:val="29"/>
   </w:num>
   <w:num w:numId="17" w16cid:durableId="1932929606">
     <w:abstractNumId w:val="1"/>
   </w:num>
   <w:num w:numId="18" w16cid:durableId="1641418176">
-    <w:abstractNumId w:val="10"/>
+    <w:abstractNumId w:val="11"/>
   </w:num>
   <w:num w:numId="19" w16cid:durableId="1445035866">
+    <w:abstractNumId w:val="32"/>
+  </w:num>
+  <w:num w:numId="20" w16cid:durableId="1591502935">
     <w:abstractNumId w:val="31"/>
   </w:num>
-  <w:num w:numId="20" w16cid:durableId="1591502935">
-    <w:abstractNumId w:val="30"/>
-  </w:num>
   <w:num w:numId="21" w16cid:durableId="669409809">
-    <w:abstractNumId w:val="25"/>
+    <w:abstractNumId w:val="26"/>
   </w:num>
   <w:num w:numId="22" w16cid:durableId="2076850869">
     <w:abstractNumId w:val="0"/>
   </w:num>
   <w:num w:numId="23" w16cid:durableId="2094665976">
-    <w:abstractNumId w:val="21"/>
+    <w:abstractNumId w:val="22"/>
   </w:num>
   <w:num w:numId="24" w16cid:durableId="1639140823">
-    <w:abstractNumId w:val="15"/>
+    <w:abstractNumId w:val="16"/>
   </w:num>
   <w:num w:numId="25" w16cid:durableId="1270434368">
-    <w:abstractNumId w:val="18"/>
+    <w:abstractNumId w:val="19"/>
   </w:num>
   <w:num w:numId="26" w16cid:durableId="24335131">
-    <w:abstractNumId w:val="22"/>
+    <w:abstractNumId w:val="23"/>
   </w:num>
   <w:num w:numId="27" w16cid:durableId="987593090">
-    <w:abstractNumId w:val="13"/>
+    <w:abstractNumId w:val="14"/>
   </w:num>
   <w:num w:numId="28" w16cid:durableId="12265939">
-    <w:abstractNumId w:val="8"/>
+    <w:abstractNumId w:val="9"/>
   </w:num>
   <w:num w:numId="29" w16cid:durableId="1935244379">
     <w:abstractNumId w:val="2"/>
   </w:num>
   <w:num w:numId="30" w16cid:durableId="236207229">
-    <w:abstractNumId w:val="11"/>
+    <w:abstractNumId w:val="12"/>
   </w:num>
   <w:num w:numId="31" w16cid:durableId="518005882">
-    <w:abstractNumId w:val="16"/>
+    <w:abstractNumId w:val="17"/>
   </w:num>
   <w:num w:numId="32" w16cid:durableId="475412206">
     <w:abstractNumId w:val="6"/>
+  </w:num>
+  <w:num w:numId="33" w16cid:durableId="1109590854">
+    <w:abstractNumId w:val="8"/>
   </w:num>
 </w:numbering>
 </file>
@@ -12429,6 +12307,22 @@
       <w:color w:val="808080"/>
     </w:rPr>
   </w:style>
+  <w:style w:type="paragraph" w:styleId="KhngDncch">
+    <w:name w:val="No Spacing"/>
+    <w:uiPriority w:val="1"/>
+    <w:qFormat/>
+    <w:rsid w:val="0087622D"/>
+    <w:pPr>
+      <w:spacing w:after="0" w:line="240" w:lineRule="auto"/>
+      <w:ind w:left="744" w:hanging="10"/>
+      <w:jc w:val="both"/>
+    </w:pPr>
+    <w:rPr>
+      <w:rFonts w:ascii="Calibri" w:eastAsia="Calibri" w:hAnsi="Calibri" w:cs="Calibri"/>
+      <w:color w:val="000000"/>
+      <w:sz w:val="28"/>
+    </w:rPr>
+  </w:style>
 </w:styles>
 </file>
 

</xml_diff>